<commit_message>
update rmd, shiny content and hpi data
</commit_message>
<xml_diff>
--- a/03_rmarkdown/03b_pdf-word.docx
+++ b/03_rmarkdown/03b_pdf-word.docx
@@ -348,7 +348,19 @@
         <w:t xml:space="preserve">message</w:t>
       </w:r>
       <w:r>
-        <w:t xml:space="preserve">: whether to print any warnings or messages generated by our code</w:t>
+        <w:t xml:space="preserve">,</w:t>
+      </w:r>
+      <w:r>
+        <w:t xml:space="preserve"> </w:t>
+      </w:r>
+      <w:r>
+        <w:rPr>
+          <w:rStyle w:val="VerbatimChar"/>
+        </w:rPr>
+        <w:t xml:space="preserve">error</w:t>
+      </w:r>
+      <w:r>
+        <w:t xml:space="preserve">: whether to print any warnings, messages, or errors generated by our code</w:t>
       </w:r>
     </w:p>
     <w:p>
@@ -705,6 +717,112 @@
           <w:rStyle w:val="FootnoteReference"/>
         </w:rPr>
         <w:footnoteReference w:id="28"/>
+      </w:r>
+    </w:p>
+    <w:p>
+      <w:pPr>
+        <w:pStyle w:val="Compact"/>
+        <w:numPr>
+          <w:numId w:val="1004"/>
+          <w:ilvl w:val="0"/>
+        </w:numPr>
+      </w:pPr>
+      <w:r>
+        <w:t xml:space="preserve">Create math equations with LaTeX syntax:</w:t>
+      </w:r>
+      <w:r>
+        <w:t xml:space="preserve"> </w:t>
+      </w:r>
+      <m:oMath>
+        <m:r>
+          <m:t>f</m:t>
+        </m:r>
+        <m:r>
+          <m:t>(</m:t>
+        </m:r>
+        <m:r>
+          <m:t>k</m:t>
+        </m:r>
+        <m:r>
+          <m:t>)</m:t>
+        </m:r>
+        <m:r>
+          <m:t>=</m:t>
+        </m:r>
+        <m:d>
+          <m:dPr>
+            <m:begChr m:val="("/>
+            <m:endChr m:val=")"/>
+            <m:grow/>
+          </m:dPr>
+          <m:e>
+            <m:f>
+              <m:fPr>
+                <m:type m:val="noBar"/>
+              </m:fPr>
+              <m:num>
+                <m:r>
+                  <m:t>n</m:t>
+                </m:r>
+              </m:num>
+              <m:den>
+                <m:r>
+                  <m:t>k</m:t>
+                </m:r>
+              </m:den>
+            </m:f>
+          </m:e>
+        </m:d>
+        <m:sSup>
+          <m:e>
+            <m:r>
+              <m:t>p</m:t>
+            </m:r>
+          </m:e>
+          <m:sup>
+            <m:r>
+              <m:t>k</m:t>
+            </m:r>
+          </m:sup>
+        </m:sSup>
+        <m:r>
+          <m:t>(</m:t>
+        </m:r>
+        <m:r>
+          <m:t>1</m:t>
+        </m:r>
+        <m:r>
+          <m:t>−</m:t>
+        </m:r>
+        <m:r>
+          <m:t>p</m:t>
+        </m:r>
+        <m:sSup>
+          <m:e>
+            <m:r>
+              <m:t>)</m:t>
+            </m:r>
+          </m:e>
+          <m:sup>
+            <m:r>
+              <m:t>n</m:t>
+            </m:r>
+            <m:r>
+              <m:t>−</m:t>
+            </m:r>
+            <m:r>
+              <m:t>k</m:t>
+            </m:r>
+          </m:sup>
+        </m:sSup>
+      </m:oMath>
+    </w:p>
+    <w:p>
+      <w:pPr>
+        <w:pStyle w:val="FirstParagraph"/>
+      </w:pPr>
+      <w:r>
+        <w:t xml:space="preserve">We can even run code inline with single tick marks like this: The sum of 2 and 2 is 4.</w:t>
       </w:r>
     </w:p>
     <w:p>

</xml_diff>

<commit_message>
update date to reflect current date
</commit_message>
<xml_diff>
--- a/03_rmarkdown/03b_pdf-word.docx
+++ b/03_rmarkdown/03b_pdf-word.docx
@@ -65,7 +65,19 @@
         <w:pStyle w:val="Date"/>
       </w:pPr>
       <w:r>
-        <w:t xml:space="preserve">9/15/2020</w:t>
+        <w:t xml:space="preserve">November</w:t>
+      </w:r>
+      <w:r>
+        <w:t xml:space="preserve"> </w:t>
+      </w:r>
+      <w:r>
+        <w:t xml:space="preserve">11,</w:t>
+      </w:r>
+      <w:r>
+        <w:t xml:space="preserve"> </w:t>
+      </w:r>
+      <w:r>
+        <w:t xml:space="preserve">2020</w:t>
       </w:r>
     </w:p>
     <w:p>

</xml_diff>